<commit_message>
linkee footer de home con faq, modifiqué parte del doc de preguntas frecuentes, subí html y css de faq parcialmente
</commit_message>
<xml_diff>
--- a/docs/Texto para Preguntas Frecuentes.docx
+++ b/docs/Texto para Preguntas Frecuentes.docx
@@ -66,31 +66,7 @@
           <w:sz w:val="28"/>
           <w:szCs w:val="28"/>
         </w:rPr>
-        <w:t>Vecinos Colaborativos es una red social dedicada a conectar buenos vecinos que quieren vivir colaborativamente compartiendo bienes, servicios y experiencias con pares afines en valores, gustos e intereses. Aquí encontrarás publicaciones de eventos para disfrutar juntos así como actividades comunes y bienes y servicios para intercambiar, fomentando el sentido de vecindad y apoyo en la vida cotidiana.</w:t>
-      </w:r>
-      <w:r>
-        <w:rPr>
-          <w:rFonts w:ascii="Times New Roman" w:hAnsi="Times New Roman" w:cs="Times New Roman"/>
-          <w:sz w:val="28"/>
-          <w:szCs w:val="28"/>
-        </w:rPr>
-        <w:t xml:space="preserve"> Como creemos que u</w:t>
-      </w:r>
-      <w:r>
-        <w:rPr>
-          <w:rFonts w:ascii="Times New Roman" w:hAnsi="Times New Roman" w:cs="Times New Roman"/>
-          <w:sz w:val="28"/>
-          <w:szCs w:val="28"/>
-        </w:rPr>
-        <w:t>n vecino colaborativo es más útil a tu vida</w:t>
-      </w:r>
-      <w:r>
-        <w:rPr>
-          <w:rFonts w:ascii="Times New Roman" w:hAnsi="Times New Roman" w:cs="Times New Roman"/>
-          <w:sz w:val="28"/>
-          <w:szCs w:val="28"/>
-        </w:rPr>
-        <w:t xml:space="preserve"> que un pariente o amigo lejano, queremos ser el puente para que se encuentren fácilmente.</w:t>
+        <w:t>Vecinos Colaborativos es una red social dedicada a conectar buenos vecinos que quieren vivir colaborativamente compartiendo bienes, servicios y experiencias con pares afines en valores, gustos e intereses. Aquí encontrarás publicaciones de eventos para disfrutar juntos así como actividades comunes y bienes y servicios para intercambiar, fomentando el sentido de vecindad y apoyo en la vida cotidiana. Como creemos que un vecino colaborativo es más útil a tu vida que un pariente o amigo lejano, queremos ser el puente para que se encuentren fácilmente.</w:t>
       </w:r>
     </w:p>
     <w:p>
@@ -377,7 +353,23 @@
           <w:szCs w:val="28"/>
         </w:rPr>
         <w:lastRenderedPageBreak/>
-        <w:t xml:space="preserve">ahí que el propósito de la red social Vecinos Colaborativos sea poder conectar con vecinos con quien compartes valores, intereses y necesidades para que a través de la experiencia de compartir bienes, servicios y experiencias puedan vivir el espíritu de </w:t>
+        <w:t>ahí que el propósito de la red social Vecinos Colaborativos sea poder conecta</w:t>
+      </w:r>
+      <w:r>
+        <w:rPr>
+          <w:rFonts w:ascii="Times New Roman" w:hAnsi="Times New Roman" w:cs="Times New Roman"/>
+          <w:sz w:val="28"/>
+          <w:szCs w:val="28"/>
+        </w:rPr>
+        <w:t>r con vecinos con quien comparta</w:t>
+      </w:r>
+      <w:r>
+        <w:rPr>
+          <w:rFonts w:ascii="Times New Roman" w:hAnsi="Times New Roman" w:cs="Times New Roman"/>
+          <w:sz w:val="28"/>
+          <w:szCs w:val="28"/>
+        </w:rPr>
+        <w:t xml:space="preserve">s valores, intereses y necesidades para que a través de la experiencia de compartir bienes, servicios y experiencias puedan vivir el espíritu de </w:t>
       </w:r>
       <w:proofErr w:type="spellStart"/>
       <w:r>
@@ -433,140 +425,112 @@
           <w:szCs w:val="28"/>
         </w:rPr>
         <w:t>ómo funciona?</w:t>
+      </w:r>
+    </w:p>
+    <w:p>
+      <w:pPr>
+        <w:rPr>
+          <w:rFonts w:ascii="Times New Roman" w:hAnsi="Times New Roman" w:cs="Times New Roman"/>
+          <w:sz w:val="28"/>
+          <w:szCs w:val="28"/>
+        </w:rPr>
+      </w:pPr>
+    </w:p>
+    <w:p>
+      <w:pPr>
+        <w:rPr>
+          <w:rFonts w:ascii="Times New Roman" w:hAnsi="Times New Roman" w:cs="Times New Roman"/>
+          <w:b/>
+          <w:sz w:val="28"/>
+          <w:szCs w:val="28"/>
+        </w:rPr>
+      </w:pPr>
+      <w:r>
+        <w:rPr>
+          <w:rFonts w:ascii="Times New Roman" w:hAnsi="Times New Roman" w:cs="Times New Roman"/>
+          <w:b/>
+          <w:sz w:val="28"/>
+          <w:szCs w:val="28"/>
+        </w:rPr>
+        <w:t>¿Cómo me registro por primera vez? ¿Y cómo inicio sesión?</w:t>
+      </w:r>
+    </w:p>
+    <w:p>
+      <w:pPr>
+        <w:rPr>
+          <w:rFonts w:ascii="Times New Roman" w:hAnsi="Times New Roman" w:cs="Times New Roman"/>
+          <w:sz w:val="28"/>
+          <w:szCs w:val="28"/>
+        </w:rPr>
+      </w:pPr>
+    </w:p>
+    <w:p>
+      <w:pPr>
+        <w:rPr>
+          <w:rFonts w:ascii="Times New Roman" w:hAnsi="Times New Roman" w:cs="Times New Roman"/>
+          <w:b/>
+          <w:sz w:val="28"/>
+          <w:szCs w:val="28"/>
+        </w:rPr>
+      </w:pPr>
+      <w:r>
+        <w:rPr>
+          <w:rFonts w:ascii="Times New Roman" w:hAnsi="Times New Roman" w:cs="Times New Roman"/>
+          <w:b/>
+          <w:sz w:val="28"/>
+          <w:szCs w:val="28"/>
+        </w:rPr>
+        <w:t>¿Cómo encuentro y contacto con otras personas en la red?</w:t>
+      </w:r>
+    </w:p>
+    <w:p>
+      <w:pPr>
+        <w:rPr>
+          <w:rFonts w:ascii="Times New Roman" w:hAnsi="Times New Roman" w:cs="Times New Roman"/>
+          <w:sz w:val="28"/>
+          <w:szCs w:val="28"/>
+        </w:rPr>
+      </w:pPr>
+    </w:p>
+    <w:p>
+      <w:pPr>
+        <w:rPr>
+          <w:rFonts w:ascii="Times New Roman" w:hAnsi="Times New Roman" w:cs="Times New Roman"/>
+          <w:b/>
+          <w:sz w:val="28"/>
+          <w:szCs w:val="28"/>
+        </w:rPr>
+      </w:pPr>
+      <w:r>
+        <w:rPr>
+          <w:rFonts w:ascii="Times New Roman" w:hAnsi="Times New Roman" w:cs="Times New Roman"/>
+          <w:b/>
+          <w:sz w:val="28"/>
+          <w:szCs w:val="28"/>
+        </w:rPr>
+        <w:t>No me interesa participar más ¿Cómo me doy de baja de la plataforma?</w:t>
+      </w:r>
+    </w:p>
+    <w:p>
+      <w:pPr>
+        <w:rPr>
+          <w:rFonts w:ascii="Times New Roman" w:hAnsi="Times New Roman" w:cs="Times New Roman"/>
+          <w:b/>
+          <w:sz w:val="28"/>
+          <w:szCs w:val="28"/>
+        </w:rPr>
+      </w:pPr>
+      <w:r>
+        <w:rPr>
+          <w:rFonts w:ascii="Times New Roman" w:hAnsi="Times New Roman" w:cs="Times New Roman"/>
+          <w:b/>
+          <w:sz w:val="28"/>
+          <w:szCs w:val="28"/>
+        </w:rPr>
+        <w:br w:type="page"/>
       </w:r>
       <w:bookmarkStart w:id="0" w:name="_GoBack"/>
       <w:bookmarkEnd w:id="0"/>
-    </w:p>
-    <w:p>
-      <w:pPr>
-        <w:rPr>
-          <w:rFonts w:ascii="Times New Roman" w:hAnsi="Times New Roman" w:cs="Times New Roman"/>
-          <w:sz w:val="28"/>
-          <w:szCs w:val="28"/>
-        </w:rPr>
-      </w:pPr>
-    </w:p>
-    <w:p>
-      <w:pPr>
-        <w:rPr>
-          <w:rFonts w:ascii="Times New Roman" w:hAnsi="Times New Roman" w:cs="Times New Roman"/>
-          <w:b/>
-          <w:sz w:val="28"/>
-          <w:szCs w:val="28"/>
-        </w:rPr>
-      </w:pPr>
-      <w:r>
-        <w:rPr>
-          <w:rFonts w:ascii="Times New Roman" w:hAnsi="Times New Roman" w:cs="Times New Roman"/>
-          <w:b/>
-          <w:sz w:val="28"/>
-          <w:szCs w:val="28"/>
-        </w:rPr>
-        <w:t>¿Cómo me registro por primera vez? ¿Y cómo inicio sesión?</w:t>
-      </w:r>
-    </w:p>
-    <w:p>
-      <w:pPr>
-        <w:rPr>
-          <w:rFonts w:ascii="Times New Roman" w:hAnsi="Times New Roman" w:cs="Times New Roman"/>
-          <w:sz w:val="28"/>
-          <w:szCs w:val="28"/>
-        </w:rPr>
-      </w:pPr>
-    </w:p>
-    <w:p>
-      <w:pPr>
-        <w:rPr>
-          <w:rFonts w:ascii="Times New Roman" w:hAnsi="Times New Roman" w:cs="Times New Roman"/>
-          <w:b/>
-          <w:sz w:val="28"/>
-          <w:szCs w:val="28"/>
-        </w:rPr>
-      </w:pPr>
-      <w:r>
-        <w:rPr>
-          <w:rFonts w:ascii="Times New Roman" w:hAnsi="Times New Roman" w:cs="Times New Roman"/>
-          <w:b/>
-          <w:sz w:val="28"/>
-          <w:szCs w:val="28"/>
-        </w:rPr>
-        <w:t>¿Cuál es el motivo de las preguntas que me hacen al completar mi perfil?</w:t>
-      </w:r>
-    </w:p>
-    <w:p>
-      <w:pPr>
-        <w:rPr>
-          <w:rFonts w:ascii="Times New Roman" w:hAnsi="Times New Roman" w:cs="Times New Roman"/>
-          <w:sz w:val="28"/>
-          <w:szCs w:val="28"/>
-        </w:rPr>
-      </w:pPr>
-    </w:p>
-    <w:p>
-      <w:pPr>
-        <w:rPr>
-          <w:rFonts w:ascii="Times New Roman" w:hAnsi="Times New Roman" w:cs="Times New Roman"/>
-          <w:b/>
-          <w:sz w:val="28"/>
-          <w:szCs w:val="28"/>
-        </w:rPr>
-      </w:pPr>
-      <w:r>
-        <w:rPr>
-          <w:rFonts w:ascii="Times New Roman" w:hAnsi="Times New Roman" w:cs="Times New Roman"/>
-          <w:b/>
-          <w:sz w:val="28"/>
-          <w:szCs w:val="28"/>
-        </w:rPr>
-        <w:t>¿Cómo encuentro y contacto con otras personas en la red?</w:t>
-      </w:r>
-    </w:p>
-    <w:p>
-      <w:pPr>
-        <w:rPr>
-          <w:rFonts w:ascii="Times New Roman" w:hAnsi="Times New Roman" w:cs="Times New Roman"/>
-          <w:sz w:val="28"/>
-          <w:szCs w:val="28"/>
-        </w:rPr>
-      </w:pPr>
-    </w:p>
-    <w:p>
-      <w:pPr>
-        <w:rPr>
-          <w:rFonts w:ascii="Times New Roman" w:hAnsi="Times New Roman" w:cs="Times New Roman"/>
-          <w:b/>
-          <w:sz w:val="28"/>
-          <w:szCs w:val="28"/>
-        </w:rPr>
-      </w:pPr>
-      <w:r>
-        <w:rPr>
-          <w:rFonts w:ascii="Times New Roman" w:hAnsi="Times New Roman" w:cs="Times New Roman"/>
-          <w:b/>
-          <w:sz w:val="28"/>
-          <w:szCs w:val="28"/>
-        </w:rPr>
-        <w:t>No me interesa participar más ¿Cómo me doy de baja de la plataforma?</w:t>
-      </w:r>
-    </w:p>
-    <w:p>
-      <w:pPr>
-        <w:rPr>
-          <w:rFonts w:ascii="Times New Roman" w:hAnsi="Times New Roman" w:cs="Times New Roman"/>
-          <w:b/>
-          <w:sz w:val="28"/>
-          <w:szCs w:val="28"/>
-        </w:rPr>
-      </w:pPr>
-      <w:r>
-        <w:rPr>
-          <w:rFonts w:ascii="Times New Roman" w:hAnsi="Times New Roman" w:cs="Times New Roman"/>
-          <w:b/>
-          <w:sz w:val="28"/>
-          <w:szCs w:val="28"/>
-        </w:rPr>
-        <w:br w:type="page"/>
-      </w:r>
     </w:p>
     <w:p>
       <w:pPr>

</xml_diff>

<commit_message>
hice cambios en textos de docs, cambié texto en home, cambié css en faq pero no veo cambios en el footer, agregué media queries
</commit_message>
<xml_diff>
--- a/docs/Texto para Preguntas Frecuentes.docx
+++ b/docs/Texto para Preguntas Frecuentes.docx
@@ -66,7 +66,75 @@
           <w:sz w:val="28"/>
           <w:szCs w:val="28"/>
         </w:rPr>
-        <w:t>Vecinos Colaborativos es una red social dedicada a conectar buenos vecinos que quieren vivir colaborativamente compartiendo bienes, servicios y experiencias con pares afines en valores, gustos e intereses. Aquí encontrarás publicaciones de eventos para disfrutar juntos así como actividades comunes y bienes y servicios para intercambiar, fomentando el sentido de vecindad y apoyo en la vida cotidiana. Como creemos que un vecino colaborativo es más útil a tu vida que un pariente o amigo lejano, queremos ser el puente para que se encuentren fácilmente.</w:t>
+        <w:t xml:space="preserve">Vecinos Colaborativos es una red social dedicada a conectar buenos vecinos que quieren vivir colaborativamente </w:t>
+      </w:r>
+      <w:r>
+        <w:rPr>
+          <w:rFonts w:ascii="Times New Roman" w:hAnsi="Times New Roman" w:cs="Times New Roman"/>
+          <w:sz w:val="28"/>
+          <w:szCs w:val="28"/>
+        </w:rPr>
+        <w:t xml:space="preserve">en </w:t>
+      </w:r>
+      <w:proofErr w:type="spellStart"/>
+      <w:r>
+        <w:rPr>
+          <w:rFonts w:ascii="Times New Roman" w:hAnsi="Times New Roman" w:cs="Times New Roman"/>
+          <w:sz w:val="28"/>
+          <w:szCs w:val="28"/>
+        </w:rPr>
+        <w:t>Cohousing</w:t>
+      </w:r>
+      <w:proofErr w:type="spellEnd"/>
+      <w:r>
+        <w:rPr>
+          <w:rFonts w:ascii="Times New Roman" w:hAnsi="Times New Roman" w:cs="Times New Roman"/>
+          <w:sz w:val="28"/>
+          <w:szCs w:val="28"/>
+        </w:rPr>
+        <w:t xml:space="preserve">, </w:t>
+      </w:r>
+      <w:r>
+        <w:rPr>
+          <w:rFonts w:ascii="Times New Roman" w:hAnsi="Times New Roman" w:cs="Times New Roman"/>
+          <w:sz w:val="28"/>
+          <w:szCs w:val="28"/>
+        </w:rPr>
+        <w:t>compartiendo bienes, servicios y experiencias con pares afines en valores, gustos e intereses. Aquí encontrarás publicaciones de</w:t>
+      </w:r>
+      <w:r>
+        <w:rPr>
+          <w:rFonts w:ascii="Times New Roman" w:hAnsi="Times New Roman" w:cs="Times New Roman"/>
+          <w:sz w:val="28"/>
+          <w:szCs w:val="28"/>
+        </w:rPr>
+        <w:t xml:space="preserve"> proyectos de </w:t>
+      </w:r>
+      <w:proofErr w:type="spellStart"/>
+      <w:r>
+        <w:rPr>
+          <w:rFonts w:ascii="Times New Roman" w:hAnsi="Times New Roman" w:cs="Times New Roman"/>
+          <w:sz w:val="28"/>
+          <w:szCs w:val="28"/>
+        </w:rPr>
+        <w:t>Cohousing</w:t>
+      </w:r>
+      <w:proofErr w:type="spellEnd"/>
+      <w:r>
+        <w:rPr>
+          <w:rFonts w:ascii="Times New Roman" w:hAnsi="Times New Roman" w:cs="Times New Roman"/>
+          <w:sz w:val="28"/>
+          <w:szCs w:val="28"/>
+        </w:rPr>
+        <w:t xml:space="preserve"> y grupos que podrás crear o unirte según tus preferencias, ubicación e intereses y compartir con otros miembros fotos, videos y publicaciones relacionados a la temática del grupo/proyecto en el que te encuentres. Luego, dependiendo el avance del proyecto tendrás disponible otras redes sociales para chatear y organizar los encuentros necesarios para llevar tu proyecto a la acción. </w:t>
+      </w:r>
+      <w:r>
+        <w:rPr>
+          <w:rFonts w:ascii="Times New Roman" w:hAnsi="Times New Roman" w:cs="Times New Roman"/>
+          <w:sz w:val="28"/>
+          <w:szCs w:val="28"/>
+        </w:rPr>
+        <w:t>Como creemos que un vecino colaborativo es más útil a tu vida que un pariente o amigo lejano, queremos ser el puente para que se encuentren fácilmente.</w:t>
       </w:r>
     </w:p>
     <w:p>
@@ -291,6 +359,7 @@
           <w:sz w:val="28"/>
           <w:szCs w:val="28"/>
         </w:rPr>
+        <w:lastRenderedPageBreak/>
         <w:t>Cohousing</w:t>
       </w:r>
       <w:proofErr w:type="spellEnd"/>
@@ -344,16 +413,7 @@
           <w:sz w:val="28"/>
           <w:szCs w:val="28"/>
         </w:rPr>
-        <w:t xml:space="preserve">aso de las experiencias comunes, de </w:t>
-      </w:r>
-      <w:r>
-        <w:rPr>
-          <w:rFonts w:ascii="Times New Roman" w:hAnsi="Times New Roman" w:cs="Times New Roman"/>
-          <w:sz w:val="28"/>
-          <w:szCs w:val="28"/>
-        </w:rPr>
-        <w:lastRenderedPageBreak/>
-        <w:t>ahí que el propósito de la red social Vecinos Colaborativos sea poder conecta</w:t>
+        <w:t>aso de las experiencias comunes, de ahí que el propósito de la red social Vecinos Colaborativos sea poder conecta</w:t>
       </w:r>
       <w:r>
         <w:rPr>
@@ -509,175 +569,9 @@
           <w:szCs w:val="28"/>
         </w:rPr>
         <w:t>No me interesa participar más ¿Cómo me doy de baja de la plataforma?</w:t>
-      </w:r>
-    </w:p>
-    <w:p>
-      <w:pPr>
-        <w:rPr>
-          <w:rFonts w:ascii="Times New Roman" w:hAnsi="Times New Roman" w:cs="Times New Roman"/>
-          <w:b/>
-          <w:sz w:val="28"/>
-          <w:szCs w:val="28"/>
-        </w:rPr>
-      </w:pPr>
-      <w:r>
-        <w:rPr>
-          <w:rFonts w:ascii="Times New Roman" w:hAnsi="Times New Roman" w:cs="Times New Roman"/>
-          <w:b/>
-          <w:sz w:val="28"/>
-          <w:szCs w:val="28"/>
-        </w:rPr>
-        <w:br w:type="page"/>
       </w:r>
       <w:bookmarkStart w:id="0" w:name="_GoBack"/>
       <w:bookmarkEnd w:id="0"/>
-    </w:p>
-    <w:p>
-      <w:pPr>
-        <w:jc w:val="center"/>
-        <w:rPr>
-          <w:rFonts w:ascii="Times New Roman" w:hAnsi="Times New Roman" w:cs="Times New Roman"/>
-          <w:b/>
-          <w:sz w:val="28"/>
-          <w:szCs w:val="28"/>
-        </w:rPr>
-      </w:pPr>
-      <w:r>
-        <w:rPr>
-          <w:rFonts w:ascii="Times New Roman" w:hAnsi="Times New Roman" w:cs="Times New Roman"/>
-          <w:b/>
-          <w:sz w:val="28"/>
-          <w:szCs w:val="28"/>
-        </w:rPr>
-        <w:lastRenderedPageBreak/>
-        <w:t>Texto Propuesto para el Home</w:t>
-      </w:r>
-    </w:p>
-    <w:p>
-      <w:pPr>
-        <w:rPr>
-          <w:rFonts w:ascii="Times New Roman" w:hAnsi="Times New Roman" w:cs="Times New Roman"/>
-          <w:sz w:val="28"/>
-          <w:szCs w:val="28"/>
-        </w:rPr>
-      </w:pPr>
-    </w:p>
-    <w:p>
-      <w:pPr>
-        <w:rPr>
-          <w:rFonts w:ascii="Times New Roman" w:hAnsi="Times New Roman" w:cs="Times New Roman"/>
-          <w:sz w:val="28"/>
-          <w:szCs w:val="28"/>
-        </w:rPr>
-      </w:pPr>
-      <w:r>
-        <w:rPr>
-          <w:rFonts w:ascii="Times New Roman" w:hAnsi="Times New Roman" w:cs="Times New Roman"/>
-          <w:sz w:val="28"/>
-          <w:szCs w:val="28"/>
-        </w:rPr>
-        <w:t>¡Cambiemos el mundo, un vecino colaborativo a la vez</w:t>
-      </w:r>
-      <w:r>
-        <w:rPr>
-          <w:rFonts w:ascii="Times New Roman" w:hAnsi="Times New Roman" w:cs="Times New Roman"/>
-          <w:sz w:val="28"/>
-          <w:szCs w:val="28"/>
-        </w:rPr>
-        <w:t>!</w:t>
-      </w:r>
-    </w:p>
-    <w:p>
-      <w:pPr>
-        <w:rPr>
-          <w:rFonts w:ascii="Times New Roman" w:hAnsi="Times New Roman" w:cs="Times New Roman"/>
-          <w:sz w:val="28"/>
-          <w:szCs w:val="28"/>
-        </w:rPr>
-      </w:pPr>
-    </w:p>
-    <w:p>
-      <w:pPr>
-        <w:rPr>
-          <w:rFonts w:ascii="Times New Roman" w:hAnsi="Times New Roman" w:cs="Times New Roman"/>
-          <w:sz w:val="28"/>
-          <w:szCs w:val="28"/>
-        </w:rPr>
-      </w:pPr>
-      <w:r>
-        <w:rPr>
-          <w:rFonts w:ascii="Times New Roman" w:hAnsi="Times New Roman" w:cs="Times New Roman"/>
-          <w:sz w:val="28"/>
-          <w:szCs w:val="28"/>
-        </w:rPr>
-        <w:t xml:space="preserve">Vecinos </w:t>
-      </w:r>
-      <w:r>
-        <w:rPr>
-          <w:rFonts w:ascii="Times New Roman" w:hAnsi="Times New Roman" w:cs="Times New Roman"/>
-          <w:sz w:val="28"/>
-          <w:szCs w:val="28"/>
-        </w:rPr>
-        <w:t>C</w:t>
-      </w:r>
-      <w:r>
-        <w:rPr>
-          <w:rFonts w:ascii="Times New Roman" w:hAnsi="Times New Roman" w:cs="Times New Roman"/>
-          <w:sz w:val="28"/>
-          <w:szCs w:val="28"/>
-        </w:rPr>
-        <w:t>olaborativos es una red social dedicada a conectar buenos vecinos que quieren vivir colaborativamente compartiendo bienes, servic</w:t>
-      </w:r>
-      <w:r>
-        <w:rPr>
-          <w:rFonts w:ascii="Times New Roman" w:hAnsi="Times New Roman" w:cs="Times New Roman"/>
-          <w:sz w:val="28"/>
-          <w:szCs w:val="28"/>
-        </w:rPr>
-        <w:t>ios y experiencias con pares afines en valores, gustos e intereses</w:t>
-      </w:r>
-      <w:r>
-        <w:rPr>
-          <w:rFonts w:ascii="Times New Roman" w:hAnsi="Times New Roman" w:cs="Times New Roman"/>
-          <w:sz w:val="28"/>
-          <w:szCs w:val="28"/>
-        </w:rPr>
-        <w:t>. Aquí encontrarás publicaciones de eventos para disfrutar juntos así como actividades comunes y bienes y servicios para intercambiar, fomentando el sentido de vecindad y apoyo en la vida cotidiana.</w:t>
-      </w:r>
-    </w:p>
-    <w:p>
-      <w:pPr>
-        <w:rPr>
-          <w:rFonts w:ascii="Times New Roman" w:hAnsi="Times New Roman" w:cs="Times New Roman"/>
-          <w:sz w:val="28"/>
-          <w:szCs w:val="28"/>
-        </w:rPr>
-      </w:pPr>
-      <w:r>
-        <w:rPr>
-          <w:rFonts w:ascii="Times New Roman" w:hAnsi="Times New Roman" w:cs="Times New Roman"/>
-          <w:sz w:val="28"/>
-          <w:szCs w:val="28"/>
-        </w:rPr>
-        <w:t>Un vecino colaborativo es más útil a tu vida que un pariente o amigo lejano.</w:t>
-      </w:r>
-    </w:p>
-    <w:p>
-      <w:pPr>
-        <w:rPr>
-          <w:rFonts w:ascii="Times New Roman" w:hAnsi="Times New Roman" w:cs="Times New Roman"/>
-          <w:sz w:val="28"/>
-          <w:szCs w:val="28"/>
-        </w:rPr>
-      </w:pPr>
-      <w:r>
-        <w:rPr>
-          <w:rFonts w:ascii="Times New Roman" w:hAnsi="Times New Roman" w:cs="Times New Roman"/>
-          <w:sz w:val="28"/>
-          <w:szCs w:val="28"/>
-        </w:rPr>
-        <w:t>¡Encuentra tus nuevos vecinos!</w:t>
-      </w:r>
     </w:p>
     <w:sectPr>
       <w:pgSz w:w="12240" w:h="15840"/>

</xml_diff>

<commit_message>
Agregué ppt con tabla para mysqul
</commit_message>
<xml_diff>
--- a/docs/Texto para Preguntas Frecuentes.docx
+++ b/docs/Texto para Preguntas Frecuentes.docx
@@ -484,17 +484,61 @@
           <w:sz w:val="28"/>
           <w:szCs w:val="28"/>
         </w:rPr>
-        <w:t>ómo funciona?</w:t>
-      </w:r>
-    </w:p>
-    <w:p>
-      <w:pPr>
-        <w:rPr>
-          <w:rFonts w:ascii="Times New Roman" w:hAnsi="Times New Roman" w:cs="Times New Roman"/>
-          <w:sz w:val="28"/>
-          <w:szCs w:val="28"/>
-        </w:rPr>
-      </w:pPr>
+        <w:t>ómo funciona</w:t>
+      </w:r>
+      <w:r>
+        <w:rPr>
+          <w:rFonts w:ascii="Times New Roman" w:hAnsi="Times New Roman" w:cs="Times New Roman"/>
+          <w:b/>
+          <w:sz w:val="28"/>
+          <w:szCs w:val="28"/>
+        </w:rPr>
+        <w:t xml:space="preserve"> VecinosColaborativos.com</w:t>
+      </w:r>
+      <w:r>
+        <w:rPr>
+          <w:rFonts w:ascii="Times New Roman" w:hAnsi="Times New Roman" w:cs="Times New Roman"/>
+          <w:b/>
+          <w:sz w:val="28"/>
+          <w:szCs w:val="28"/>
+        </w:rPr>
+        <w:t>?</w:t>
+      </w:r>
+    </w:p>
+    <w:p>
+      <w:pPr>
+        <w:rPr>
+          <w:rFonts w:ascii="Times New Roman" w:hAnsi="Times New Roman" w:cs="Times New Roman"/>
+          <w:sz w:val="28"/>
+          <w:szCs w:val="28"/>
+        </w:rPr>
+      </w:pPr>
+      <w:r>
+        <w:rPr>
+          <w:rFonts w:ascii="Times New Roman" w:hAnsi="Times New Roman" w:cs="Times New Roman"/>
+          <w:sz w:val="28"/>
+          <w:szCs w:val="28"/>
+        </w:rPr>
+        <w:t xml:space="preserve">Para comenzar a visualizar el contenido dentro de la plataforma deberás registrarte en el caso de que accedas por primera vez o iniciar sesión. Inmediatamente encontrarás la pantalla de novedades donde podrás recorrer el contenido que compartieron otros usuarios sobre proyectos e intereses que tengan en común para que puedan empezar a conectarse. Aquí podrás crear y sumarte a proyectos de </w:t>
+      </w:r>
+      <w:proofErr w:type="spellStart"/>
+      <w:r>
+        <w:rPr>
+          <w:rFonts w:ascii="Times New Roman" w:hAnsi="Times New Roman" w:cs="Times New Roman"/>
+          <w:sz w:val="28"/>
+          <w:szCs w:val="28"/>
+        </w:rPr>
+        <w:t>Cohousing</w:t>
+      </w:r>
+      <w:proofErr w:type="spellEnd"/>
+      <w:r>
+        <w:rPr>
+          <w:rFonts w:ascii="Times New Roman" w:hAnsi="Times New Roman" w:cs="Times New Roman"/>
+          <w:sz w:val="28"/>
+          <w:szCs w:val="28"/>
+        </w:rPr>
+        <w:t xml:space="preserve"> y crear y sumarte a grupos de interés para conocer otros usuarios afines y poder compartir e intercambiar información referente a la temática.</w:t>
+      </w:r>
     </w:p>
     <w:p>
       <w:pPr>
@@ -523,6 +567,127 @@
           <w:szCs w:val="28"/>
         </w:rPr>
       </w:pPr>
+      <w:r>
+        <w:rPr>
+          <w:rFonts w:ascii="Times New Roman" w:hAnsi="Times New Roman" w:cs="Times New Roman"/>
+          <w:sz w:val="28"/>
+          <w:szCs w:val="28"/>
+        </w:rPr>
+        <w:t>Para regist</w:t>
+      </w:r>
+      <w:r>
+        <w:rPr>
+          <w:rFonts w:ascii="Times New Roman" w:hAnsi="Times New Roman" w:cs="Times New Roman"/>
+          <w:sz w:val="28"/>
+          <w:szCs w:val="28"/>
+        </w:rPr>
+        <w:t>r</w:t>
+      </w:r>
+      <w:r>
+        <w:rPr>
+          <w:rFonts w:ascii="Times New Roman" w:hAnsi="Times New Roman" w:cs="Times New Roman"/>
+          <w:sz w:val="28"/>
+          <w:szCs w:val="28"/>
+        </w:rPr>
+        <w:t>ar</w:t>
+      </w:r>
+      <w:r>
+        <w:rPr>
+          <w:rFonts w:ascii="Times New Roman" w:hAnsi="Times New Roman" w:cs="Times New Roman"/>
+          <w:sz w:val="28"/>
+          <w:szCs w:val="28"/>
+        </w:rPr>
+        <w:t>te por primera vez tendrás que elegir la opción “</w:t>
+      </w:r>
+      <w:proofErr w:type="spellStart"/>
+      <w:r>
+        <w:rPr>
+          <w:rFonts w:ascii="Times New Roman" w:hAnsi="Times New Roman" w:cs="Times New Roman"/>
+          <w:sz w:val="28"/>
+          <w:szCs w:val="28"/>
+        </w:rPr>
+        <w:t>Registrate</w:t>
+      </w:r>
+      <w:proofErr w:type="spellEnd"/>
+      <w:r>
+        <w:rPr>
+          <w:rFonts w:ascii="Times New Roman" w:hAnsi="Times New Roman" w:cs="Times New Roman"/>
+          <w:sz w:val="28"/>
+          <w:szCs w:val="28"/>
+        </w:rPr>
+        <w:t xml:space="preserve">”. Allí deberás completar toda la información que se te pide y finalmente darle </w:t>
+      </w:r>
+      <w:proofErr w:type="spellStart"/>
+      <w:r>
+        <w:rPr>
+          <w:rFonts w:ascii="Times New Roman" w:hAnsi="Times New Roman" w:cs="Times New Roman"/>
+          <w:sz w:val="28"/>
+          <w:szCs w:val="28"/>
+        </w:rPr>
+        <w:t>click</w:t>
+      </w:r>
+      <w:proofErr w:type="spellEnd"/>
+      <w:r>
+        <w:rPr>
+          <w:rFonts w:ascii="Times New Roman" w:hAnsi="Times New Roman" w:cs="Times New Roman"/>
+          <w:sz w:val="28"/>
+          <w:szCs w:val="28"/>
+        </w:rPr>
+        <w:t xml:space="preserve"> al botón final para que se abra el sistema. Inmediatamente te llevará a tu perfil donde podrás subir tu foto de perfil, conectar tus cuentas de otras redes sociales y cargar tus intereses ya que éstos serán importantes para que el sistema pueda ir recomendándote proyectos de </w:t>
+      </w:r>
+      <w:proofErr w:type="spellStart"/>
+      <w:r>
+        <w:rPr>
+          <w:rFonts w:ascii="Times New Roman" w:hAnsi="Times New Roman" w:cs="Times New Roman"/>
+          <w:sz w:val="28"/>
+          <w:szCs w:val="28"/>
+        </w:rPr>
+        <w:t>Cohousing</w:t>
+      </w:r>
+      <w:proofErr w:type="spellEnd"/>
+      <w:r>
+        <w:rPr>
+          <w:rFonts w:ascii="Times New Roman" w:hAnsi="Times New Roman" w:cs="Times New Roman"/>
+          <w:sz w:val="28"/>
+          <w:szCs w:val="28"/>
+        </w:rPr>
+        <w:t>, grupos de interés y otros usuarios que pueda interesarte conocer.</w:t>
+      </w:r>
+    </w:p>
+    <w:p>
+      <w:pPr>
+        <w:rPr>
+          <w:rFonts w:ascii="Times New Roman" w:hAnsi="Times New Roman" w:cs="Times New Roman"/>
+          <w:sz w:val="28"/>
+          <w:szCs w:val="28"/>
+        </w:rPr>
+      </w:pPr>
+      <w:r>
+        <w:rPr>
+          <w:rFonts w:ascii="Times New Roman" w:hAnsi="Times New Roman" w:cs="Times New Roman"/>
+          <w:sz w:val="28"/>
+          <w:szCs w:val="28"/>
+        </w:rPr>
+        <w:t xml:space="preserve">Para iniciar sesión simplemente seleccionas la opción “Iniciar Sesión” de la barra de navegación y completas tu usuario (ya sea que hayas elegido uno en particular, sino con tu cuenta de correo electrónico) y tu contraseña, y finalmente le das </w:t>
+      </w:r>
+      <w:proofErr w:type="spellStart"/>
+      <w:r>
+        <w:rPr>
+          <w:rFonts w:ascii="Times New Roman" w:hAnsi="Times New Roman" w:cs="Times New Roman"/>
+          <w:sz w:val="28"/>
+          <w:szCs w:val="28"/>
+        </w:rPr>
+        <w:t>click</w:t>
+      </w:r>
+      <w:proofErr w:type="spellEnd"/>
+      <w:r>
+        <w:rPr>
+          <w:rFonts w:ascii="Times New Roman" w:hAnsi="Times New Roman" w:cs="Times New Roman"/>
+          <w:sz w:val="28"/>
+          <w:szCs w:val="28"/>
+        </w:rPr>
+        <w:t xml:space="preserve"> al botón final para que te lleve a la sección de Novedades.</w:t>
+      </w:r>
     </w:p>
     <w:p>
       <w:pPr>
@@ -551,6 +716,84 @@
           <w:szCs w:val="28"/>
         </w:rPr>
       </w:pPr>
+      <w:r>
+        <w:rPr>
+          <w:rFonts w:ascii="Times New Roman" w:hAnsi="Times New Roman" w:cs="Times New Roman"/>
+          <w:sz w:val="28"/>
+          <w:szCs w:val="28"/>
+        </w:rPr>
+        <w:t>Para encontrar a otras personas con quienes compartas intereses podrás</w:t>
+      </w:r>
+      <w:r>
+        <w:rPr>
+          <w:rFonts w:ascii="Times New Roman" w:hAnsi="Times New Roman" w:cs="Times New Roman"/>
+          <w:sz w:val="28"/>
+          <w:szCs w:val="28"/>
+        </w:rPr>
+        <w:t>:</w:t>
+      </w:r>
+    </w:p>
+    <w:p>
+      <w:pPr>
+        <w:pStyle w:val="Prrafodelista"/>
+        <w:numPr>
+          <w:ilvl w:val="0"/>
+          <w:numId w:val="1"/>
+        </w:numPr>
+        <w:rPr>
+          <w:rFonts w:ascii="Times New Roman" w:hAnsi="Times New Roman" w:cs="Times New Roman"/>
+          <w:sz w:val="28"/>
+          <w:szCs w:val="28"/>
+        </w:rPr>
+      </w:pPr>
+      <w:r>
+        <w:rPr>
+          <w:rFonts w:ascii="Times New Roman" w:hAnsi="Times New Roman" w:cs="Times New Roman"/>
+          <w:sz w:val="28"/>
+          <w:szCs w:val="28"/>
+        </w:rPr>
+        <w:t>Buscar nombres concretos, o grupos o proyectos a través del buscador ubicado la barra de navegación.</w:t>
+      </w:r>
+    </w:p>
+    <w:p>
+      <w:pPr>
+        <w:pStyle w:val="Prrafodelista"/>
+        <w:numPr>
+          <w:ilvl w:val="0"/>
+          <w:numId w:val="1"/>
+        </w:numPr>
+        <w:rPr>
+          <w:rFonts w:ascii="Times New Roman" w:hAnsi="Times New Roman" w:cs="Times New Roman"/>
+          <w:sz w:val="28"/>
+          <w:szCs w:val="28"/>
+        </w:rPr>
+      </w:pPr>
+      <w:r>
+        <w:rPr>
+          <w:rFonts w:ascii="Times New Roman" w:hAnsi="Times New Roman" w:cs="Times New Roman"/>
+          <w:sz w:val="28"/>
+          <w:szCs w:val="28"/>
+        </w:rPr>
+        <w:lastRenderedPageBreak/>
+        <w:t>Buscar a través de las sugerencias de contactos que el sistema te menciona en el margen derecho de la Sección Novedades y/o de tu Perfil. Para esto es fundamental que antes tomes tiempo para cargar en tu perfil todos tus intereses, esto es fundamental ya que el sistema no podrá recomendarte contactos de otra forma.</w:t>
+      </w:r>
+    </w:p>
+    <w:p>
+      <w:pPr>
+        <w:rPr>
+          <w:rFonts w:ascii="Times New Roman" w:hAnsi="Times New Roman" w:cs="Times New Roman"/>
+          <w:sz w:val="28"/>
+          <w:szCs w:val="28"/>
+        </w:rPr>
+      </w:pPr>
+      <w:r>
+        <w:rPr>
+          <w:rFonts w:ascii="Times New Roman" w:hAnsi="Times New Roman" w:cs="Times New Roman"/>
+          <w:sz w:val="28"/>
+          <w:szCs w:val="28"/>
+        </w:rPr>
+        <w:t>Para contactarte con otras personas podrás agregarlos a tus grupos y proyectos y a través de las publicaciones utilizar la función de comentar, o sino a través de las redes sociales que ambos tengan en común. Sin embargo, con esta opción están saliendo del ámbito de influencia de VecinosColaborativos.com y de nuestra responsabilidad de curar contenido y comentarios.</w:t>
+      </w:r>
     </w:p>
     <w:p>
       <w:pPr>
@@ -570,7 +813,42 @@
         </w:rPr>
         <w:t>No me interesa participar más ¿Cómo me doy de baja de la plataforma?</w:t>
       </w:r>
+    </w:p>
+    <w:p>
+      <w:pPr>
+        <w:rPr>
+          <w:rFonts w:ascii="Times New Roman" w:hAnsi="Times New Roman" w:cs="Times New Roman"/>
+          <w:sz w:val="28"/>
+          <w:szCs w:val="28"/>
+        </w:rPr>
+      </w:pPr>
       <w:bookmarkStart w:id="0" w:name="_GoBack"/>
+      <w:r>
+        <w:rPr>
+          <w:rFonts w:ascii="Times New Roman" w:hAnsi="Times New Roman" w:cs="Times New Roman"/>
+          <w:sz w:val="28"/>
+          <w:szCs w:val="28"/>
+        </w:rPr>
+        <w:t xml:space="preserve">Para darte de baja simplemente tendrás que ir hasta tu Perfil, seleccionar la opción “Configuración” y darle </w:t>
+      </w:r>
+      <w:proofErr w:type="spellStart"/>
+      <w:r>
+        <w:rPr>
+          <w:rFonts w:ascii="Times New Roman" w:hAnsi="Times New Roman" w:cs="Times New Roman"/>
+          <w:sz w:val="28"/>
+          <w:szCs w:val="28"/>
+        </w:rPr>
+        <w:t>click</w:t>
+      </w:r>
+      <w:proofErr w:type="spellEnd"/>
+      <w:r>
+        <w:rPr>
+          <w:rFonts w:ascii="Times New Roman" w:hAnsi="Times New Roman" w:cs="Times New Roman"/>
+          <w:sz w:val="28"/>
+          <w:szCs w:val="28"/>
+        </w:rPr>
+        <w:t xml:space="preserve"> a la opción “Cancelar Cuenta”. Haciendo esto perderás toda la información que compartiste en la plataforma.</w:t>
+      </w:r>
       <w:bookmarkEnd w:id="0"/>
     </w:p>
     <w:sectPr>
@@ -581,6 +859,126 @@
     </w:sectPr>
   </w:body>
 </w:document>
+</file>
+
+<file path=word/numbering.xml><?xml version="1.0" encoding="utf-8"?>
+<w:numbering xmlns:wpc="http://schemas.microsoft.com/office/word/2010/wordprocessingCanvas" xmlns:mc="http://schemas.openxmlformats.org/markup-compatibility/2006" xmlns:o="urn:schemas-microsoft-com:office:office" xmlns:r="http://schemas.openxmlformats.org/officeDocument/2006/relationships" xmlns:m="http://schemas.openxmlformats.org/officeDocument/2006/math" xmlns:v="urn:schemas-microsoft-com:vml" xmlns:wp14="http://schemas.microsoft.com/office/word/2010/wordprocessingDrawing" xmlns:wp="http://schemas.openxmlformats.org/drawingml/2006/wordprocessingDrawing" xmlns:w10="urn:schemas-microsoft-com:office:word" xmlns:w="http://schemas.openxmlformats.org/wordprocessingml/2006/main" xmlns:w14="http://schemas.microsoft.com/office/word/2010/wordml" xmlns:w15="http://schemas.microsoft.com/office/word/2012/wordml" xmlns:wpg="http://schemas.microsoft.com/office/word/2010/wordprocessingGroup" xmlns:wpi="http://schemas.microsoft.com/office/word/2010/wordprocessingInk" xmlns:wne="http://schemas.microsoft.com/office/word/2006/wordml" xmlns:wps="http://schemas.microsoft.com/office/word/2010/wordprocessingShape" mc:Ignorable="w14 w15 wp14">
+  <w:abstractNum w:abstractNumId="0" w15:restartNumberingAfterBreak="0">
+    <w:nsid w:val="568563A8"/>
+    <w:multiLevelType w:val="hybridMultilevel"/>
+    <w:tmpl w:val="70E6CB28"/>
+    <w:lvl w:ilvl="0" w:tplc="85A45438">
+      <w:numFmt w:val="bullet"/>
+      <w:lvlText w:val="-"/>
+      <w:lvlJc w:val="left"/>
+      <w:pPr>
+        <w:ind w:left="720" w:hanging="360"/>
+      </w:pPr>
+      <w:rPr>
+        <w:rFonts w:ascii="Times New Roman" w:eastAsiaTheme="minorHAnsi" w:hAnsi="Times New Roman" w:cs="Times New Roman" w:hint="default"/>
+      </w:rPr>
+    </w:lvl>
+    <w:lvl w:ilvl="1" w:tplc="180A0003" w:tentative="1">
+      <w:start w:val="1"/>
+      <w:numFmt w:val="bullet"/>
+      <w:lvlText w:val="o"/>
+      <w:lvlJc w:val="left"/>
+      <w:pPr>
+        <w:ind w:left="1440" w:hanging="360"/>
+      </w:pPr>
+      <w:rPr>
+        <w:rFonts w:ascii="Courier New" w:hAnsi="Courier New" w:cs="Courier New" w:hint="default"/>
+      </w:rPr>
+    </w:lvl>
+    <w:lvl w:ilvl="2" w:tplc="180A0005" w:tentative="1">
+      <w:start w:val="1"/>
+      <w:numFmt w:val="bullet"/>
+      <w:lvlText w:val=""/>
+      <w:lvlJc w:val="left"/>
+      <w:pPr>
+        <w:ind w:left="2160" w:hanging="360"/>
+      </w:pPr>
+      <w:rPr>
+        <w:rFonts w:ascii="Wingdings" w:hAnsi="Wingdings" w:hint="default"/>
+      </w:rPr>
+    </w:lvl>
+    <w:lvl w:ilvl="3" w:tplc="180A0001" w:tentative="1">
+      <w:start w:val="1"/>
+      <w:numFmt w:val="bullet"/>
+      <w:lvlText w:val=""/>
+      <w:lvlJc w:val="left"/>
+      <w:pPr>
+        <w:ind w:left="2880" w:hanging="360"/>
+      </w:pPr>
+      <w:rPr>
+        <w:rFonts w:ascii="Symbol" w:hAnsi="Symbol" w:hint="default"/>
+      </w:rPr>
+    </w:lvl>
+    <w:lvl w:ilvl="4" w:tplc="180A0003" w:tentative="1">
+      <w:start w:val="1"/>
+      <w:numFmt w:val="bullet"/>
+      <w:lvlText w:val="o"/>
+      <w:lvlJc w:val="left"/>
+      <w:pPr>
+        <w:ind w:left="3600" w:hanging="360"/>
+      </w:pPr>
+      <w:rPr>
+        <w:rFonts w:ascii="Courier New" w:hAnsi="Courier New" w:cs="Courier New" w:hint="default"/>
+      </w:rPr>
+    </w:lvl>
+    <w:lvl w:ilvl="5" w:tplc="180A0005" w:tentative="1">
+      <w:start w:val="1"/>
+      <w:numFmt w:val="bullet"/>
+      <w:lvlText w:val=""/>
+      <w:lvlJc w:val="left"/>
+      <w:pPr>
+        <w:ind w:left="4320" w:hanging="360"/>
+      </w:pPr>
+      <w:rPr>
+        <w:rFonts w:ascii="Wingdings" w:hAnsi="Wingdings" w:hint="default"/>
+      </w:rPr>
+    </w:lvl>
+    <w:lvl w:ilvl="6" w:tplc="180A0001" w:tentative="1">
+      <w:start w:val="1"/>
+      <w:numFmt w:val="bullet"/>
+      <w:lvlText w:val=""/>
+      <w:lvlJc w:val="left"/>
+      <w:pPr>
+        <w:ind w:left="5040" w:hanging="360"/>
+      </w:pPr>
+      <w:rPr>
+        <w:rFonts w:ascii="Symbol" w:hAnsi="Symbol" w:hint="default"/>
+      </w:rPr>
+    </w:lvl>
+    <w:lvl w:ilvl="7" w:tplc="180A0003" w:tentative="1">
+      <w:start w:val="1"/>
+      <w:numFmt w:val="bullet"/>
+      <w:lvlText w:val="o"/>
+      <w:lvlJc w:val="left"/>
+      <w:pPr>
+        <w:ind w:left="5760" w:hanging="360"/>
+      </w:pPr>
+      <w:rPr>
+        <w:rFonts w:ascii="Courier New" w:hAnsi="Courier New" w:cs="Courier New" w:hint="default"/>
+      </w:rPr>
+    </w:lvl>
+    <w:lvl w:ilvl="8" w:tplc="180A0005" w:tentative="1">
+      <w:start w:val="1"/>
+      <w:numFmt w:val="bullet"/>
+      <w:lvlText w:val=""/>
+      <w:lvlJc w:val="left"/>
+      <w:pPr>
+        <w:ind w:left="6480" w:hanging="360"/>
+      </w:pPr>
+      <w:rPr>
+        <w:rFonts w:ascii="Wingdings" w:hAnsi="Wingdings" w:hint="default"/>
+      </w:rPr>
+    </w:lvl>
+  </w:abstractNum>
+  <w:num w:numId="1">
+    <w:abstractNumId w:val="0"/>
+  </w:num>
+</w:numbering>
 </file>
 
 <file path=word/styles.xml><?xml version="1.0" encoding="utf-8"?>
@@ -1004,6 +1402,17 @@
     <w:semiHidden/>
     <w:unhideWhenUsed/>
   </w:style>
+  <w:style w:type="paragraph" w:styleId="Prrafodelista">
+    <w:name w:val="List Paragraph"/>
+    <w:basedOn w:val="Normal"/>
+    <w:uiPriority w:val="34"/>
+    <w:qFormat/>
+    <w:rsid w:val="006E118F"/>
+    <w:pPr>
+      <w:ind w:left="720"/>
+      <w:contextualSpacing/>
+    </w:pPr>
+  </w:style>
 </w:styles>
 </file>
 

</xml_diff>